<commit_message>
[update] stageverslag draft klaar
</commit_message>
<xml_diff>
--- a/documenten-presentaties/stageverslag_2122_Vic_Rottiers.docx
+++ b/documenten-presentaties/stageverslag_2122_Vic_Rottiers.docx
@@ -298,11 +298,7 @@
           </mc:Choice>
           <mc:Fallback>
             <w:pict>
-              <v:shapetype w14:anchorId="2A12A760" id="_x0000_t202" coordsize="21600,21600" o:spt="202" path="m,l,21600r21600,l21600,xe">
-                <v:stroke joinstyle="miter"/>
-                <v:path gradientshapeok="t" o:connecttype="rect"/>
-              </v:shapetype>
-              <v:shape id="Text Box 8" o:spid="_x0000_s1027" type="#_x0000_t202" style="position:absolute;margin-left:-20.6pt;margin-top:532.7pt;width:276.95pt;height:88.85pt;z-index:251657216;visibility:visible;mso-wrap-style:square;mso-width-percent:0;mso-height-percent:0;mso-wrap-distance-left:9pt;mso-wrap-distance-top:0;mso-wrap-distance-right:9pt;mso-wrap-distance-bottom:0;mso-position-horizontal:absolute;mso-position-horizontal-relative:text;mso-position-vertical:absolute;mso-position-vertical-relative:text;mso-width-percent:0;mso-height-percent:0;mso-width-relative:page;mso-height-relative:page;v-text-anchor:top" o:gfxdata="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" filled="f" stroked="f">
+              <v:shape w14:anchorId="2A12A760" id="Text Box 8" o:spid="_x0000_s1027" type="#_x0000_t202" style="position:absolute;margin-left:-20.6pt;margin-top:532.7pt;width:276.95pt;height:88.85pt;z-index:251657216;visibility:visible;mso-wrap-style:square;mso-width-percent:0;mso-height-percent:0;mso-wrap-distance-left:9pt;mso-wrap-distance-top:0;mso-wrap-distance-right:9pt;mso-wrap-distance-bottom:0;mso-position-horizontal:absolute;mso-position-horizontal-relative:text;mso-position-vertical:absolute;mso-position-vertical-relative:text;mso-width-percent:0;mso-height-percent:0;mso-width-relative:page;mso-height-relative:page;v-text-anchor:top" o:gfxdata="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" filled="f" stroked="f">
                 <v:textbox>
                   <w:txbxContent>
                     <w:p>
@@ -1638,6 +1634,65 @@
     <w:p>
       <w:pPr>
         <w:rPr>
+          <w:sz w:val="22"/>
+          <w:szCs w:val="24"/>
+          <w:lang w:eastAsia="nl-BE"/>
+        </w:rPr>
+      </w:pPr>
+    </w:p>
+    <w:p>
+      <w:pPr>
+        <w:rPr>
+          <w:sz w:val="22"/>
+          <w:szCs w:val="24"/>
+          <w:lang w:eastAsia="nl-BE"/>
+        </w:rPr>
+      </w:pPr>
+      <w:r>
+        <w:rPr>
+          <w:sz w:val="22"/>
+          <w:szCs w:val="24"/>
+          <w:lang w:eastAsia="nl-BE"/>
+        </w:rPr>
+        <w:t>Graag bedank ik Glenn Janssens, Brent Janssens, mijn stagebegeleider Nikolaas De Burggrave en alle collega’s bij FlowFactor die me geholpen en gestuurd hebben tijdens deze stage. Door alle hulp die ik kreeg tijdens het troubleshooting en</w:t>
+      </w:r>
+      <w:r>
+        <w:rPr>
+          <w:sz w:val="22"/>
+          <w:szCs w:val="24"/>
+          <w:lang w:eastAsia="nl-BE"/>
+        </w:rPr>
+        <w:t xml:space="preserve"> tijdens de projectmanagement heb ik zeer veel bijgeleerd, alsook het bijschaven van verschillende soft skills. Ondanks ik heb meegewerkt aan een reele klantenopdracht was het zeer leerrijk om onderzoek te doen naar een nieuwe technologie, en om zo te kijken of deze geschikt is voor FlowFactor</w:t>
+      </w:r>
+      <w:r>
+        <w:rPr>
+          <w:sz w:val="22"/>
+          <w:szCs w:val="24"/>
+          <w:lang w:eastAsia="nl-BE"/>
+        </w:rPr>
+        <w:t>.</w:t>
+      </w:r>
+    </w:p>
+    <w:p>
+      <w:pPr>
+        <w:rPr>
+          <w:sz w:val="22"/>
+          <w:szCs w:val="24"/>
+          <w:lang w:eastAsia="nl-BE"/>
+        </w:rPr>
+      </w:pPr>
+      <w:r>
+        <w:rPr>
+          <w:sz w:val="22"/>
+          <w:szCs w:val="24"/>
+          <w:lang w:eastAsia="nl-BE"/>
+        </w:rPr>
+        <w:t>Ook bedankt ik graag Hogent, en met name Heidi Roobrouck, die deze stage opvolgt alsook het in goede banen leid.</w:t>
+      </w:r>
+    </w:p>
+    <w:p>
+      <w:pPr>
+        <w:rPr>
           <w:rFonts w:eastAsia="Times New Roman"/>
           <w:b/>
           <w:bCs/>
@@ -2355,7 +2410,6 @@
     </w:p>
     <w:p>
       <w:pPr>
-        <w:jc w:val="center"/>
         <w:rPr>
           <w:lang w:eastAsia="nl-BE"/>
         </w:rPr>
@@ -2590,7 +2644,19 @@
         <w:rPr>
           <w:lang w:eastAsia="nl-BE"/>
         </w:rPr>
-        <w:t>Een vaak voorkomend probleem bij grote en ‘oude’ bedrijven, is de modernisatie en migratie naar nieuwe technologieën.</w:t>
+        <w:t>Een vaak voorkomend probleem bij grote en ‘oude</w:t>
+      </w:r>
+      <w:r>
+        <w:rPr>
+          <w:lang w:eastAsia="nl-BE"/>
+        </w:rPr>
+        <w:t>re</w:t>
+      </w:r>
+      <w:r>
+        <w:rPr>
+          <w:lang w:eastAsia="nl-BE"/>
+        </w:rPr>
+        <w:t>’ bedrijven, is de modernisatie en migratie naar nieuwe technologieën.</w:t>
       </w:r>
       <w:r>
         <w:rPr>
@@ -2639,6 +2705,134 @@
     </w:p>
     <w:p>
       <w:pPr>
+        <w:rPr>
+          <w:lang w:eastAsia="nl-BE"/>
+        </w:rPr>
+      </w:pPr>
+    </w:p>
+    <w:p>
+      <w:pPr>
+        <w:rPr>
+          <w:lang w:eastAsia="nl-BE"/>
+        </w:rPr>
+      </w:pPr>
+      <w:r>
+        <w:rPr>
+          <w:lang w:eastAsia="nl-BE"/>
+        </w:rPr>
+        <w:t xml:space="preserve">Migration for Anthos is een feature van </w:t>
+      </w:r>
+      <w:r>
+        <w:rPr>
+          <w:lang w:eastAsia="nl-BE"/>
+        </w:rPr>
+        <w:t>het Anthos product dat ik onderzoek. Deze feature bied de mogelijkheid bestaande virtuele machines (VM’s) om te zetten en te migreren naar containers, draaiende in clusters.</w:t>
+      </w:r>
+    </w:p>
+    <w:p>
+      <w:pPr>
+        <w:rPr>
+          <w:lang w:eastAsia="nl-BE"/>
+        </w:rPr>
+      </w:pPr>
+    </w:p>
+    <w:p>
+      <w:pPr>
+        <w:rPr>
+          <w:lang w:eastAsia="nl-BE"/>
+        </w:rPr>
+      </w:pPr>
+      <w:r>
+        <w:rPr>
+          <w:lang w:eastAsia="nl-BE"/>
+        </w:rPr>
+        <w:t>Het doel is een bestaande VM te maken, waarop een webserver is geïnstalleerd, samen met een simpele index.html pagina. Deze virtuele machine wordt vervolgens omgezet doormiddel van Migrate for Anthos, waarna het opgezet wordt in de cluster. De webserver moet vervolgens bereikbaar zijn via een extern ip adres.</w:t>
+      </w:r>
+    </w:p>
+    <w:p>
+      <w:pPr>
+        <w:rPr>
+          <w:lang w:eastAsia="nl-BE"/>
+        </w:rPr>
+      </w:pPr>
+    </w:p>
+    <w:p>
+      <w:pPr>
+        <w:rPr>
+          <w:lang w:eastAsia="nl-BE"/>
+        </w:rPr>
+      </w:pPr>
+      <w:r>
+        <w:rPr>
+          <w:lang w:eastAsia="nl-BE"/>
+        </w:rPr>
+        <w:t xml:space="preserve">Als eerste stel ik een klein testscenario op, waarin ik kort </w:t>
+      </w:r>
+      <w:r>
+        <w:rPr>
+          <w:lang w:eastAsia="nl-BE"/>
+        </w:rPr>
+        <w:t xml:space="preserve">de functionaliteiten van Migrate for Anthos uittest. </w:t>
+      </w:r>
+      <w:r>
+        <w:rPr>
+          <w:lang w:eastAsia="nl-BE"/>
+        </w:rPr>
+        <w:t>Tijdens de</w:t>
+      </w:r>
+      <w:r>
+        <w:rPr>
+          <w:lang w:eastAsia="nl-BE"/>
+        </w:rPr>
+        <w:t>ze</w:t>
+      </w:r>
+      <w:r>
+        <w:rPr>
+          <w:lang w:eastAsia="nl-BE"/>
+        </w:rPr>
+        <w:t xml:space="preserve"> </w:t>
+      </w:r>
+      <w:r>
+        <w:rPr>
+          <w:lang w:eastAsia="nl-BE"/>
+        </w:rPr>
+        <w:t>testen</w:t>
+      </w:r>
+      <w:r>
+        <w:rPr>
+          <w:lang w:eastAsia="nl-BE"/>
+        </w:rPr>
+        <w:t xml:space="preserve"> stootte ik op enkele kleine problemen, die ik met de hulp van een collega heb kunnen oplossen. </w:t>
+      </w:r>
+      <w:r>
+        <w:rPr>
+          <w:lang w:eastAsia="nl-BE"/>
+        </w:rPr>
+        <w:t xml:space="preserve">Momenteel is de oplossing voor het probleem nog manueel uit te voeren, maar naar verloop van tijd is het de bedoeling dat dit ook automatisch gebeurt. </w:t>
+      </w:r>
+    </w:p>
+    <w:p>
+      <w:pPr>
+        <w:rPr>
+          <w:lang w:eastAsia="nl-BE"/>
+        </w:rPr>
+      </w:pPr>
+    </w:p>
+    <w:p>
+      <w:pPr>
+        <w:rPr>
+          <w:lang w:eastAsia="nl-BE"/>
+        </w:rPr>
+      </w:pPr>
+      <w:r>
+        <w:rPr>
+          <w:lang w:eastAsia="nl-BE"/>
+        </w:rPr>
+        <w:t>Opmerking: Tijdens het schrijven van de eerste draft van dit verslag is mijn stageopdracht tot hier uitgewerkt. Verdere uitwerking van deelopdracht 4 moet nog worden aangevuld naargelang de opdracht vordert.</w:t>
+      </w:r>
+    </w:p>
+    <w:p>
+      <w:pPr>
         <w:pStyle w:val="Heading2"/>
       </w:pPr>
       <w:bookmarkStart w:id="8" w:name="_Toc100749063"/>
@@ -2655,9 +2849,143 @@
     </w:p>
     <w:p>
       <w:pPr>
-        <w:pStyle w:val="Heading2"/>
-      </w:pPr>
-      <w:r>
+        <w:rPr>
+          <w:lang w:eastAsia="nl-BE"/>
+        </w:rPr>
+      </w:pPr>
+      <w:r>
+        <w:rPr>
+          <w:lang w:eastAsia="nl-BE"/>
+        </w:rPr>
+        <w:t>Deelopdracht 4 omvat 2 grote delen, namelijk Binary Authorization &amp; Service Mesh</w:t>
+      </w:r>
+    </w:p>
+    <w:p>
+      <w:pPr>
+        <w:rPr>
+          <w:lang w:eastAsia="nl-BE"/>
+        </w:rPr>
+      </w:pPr>
+    </w:p>
+    <w:p>
+      <w:pPr>
+        <w:rPr>
+          <w:lang w:eastAsia="nl-BE"/>
+        </w:rPr>
+      </w:pPr>
+      <w:r>
+        <w:rPr>
+          <w:lang w:eastAsia="nl-BE"/>
+        </w:rPr>
+        <w:t xml:space="preserve">Binary Authorization helpt bij de beveiliging </w:t>
+      </w:r>
+      <w:r>
+        <w:rPr>
+          <w:lang w:eastAsia="nl-BE"/>
+        </w:rPr>
+        <w:t>van container Images</w:t>
+      </w:r>
+      <w:r>
+        <w:rPr>
+          <w:lang w:eastAsia="nl-BE"/>
+        </w:rPr>
+        <w:t>, door de correcte en</w:t>
+      </w:r>
+      <w:r>
+        <w:rPr>
+          <w:lang w:eastAsia="nl-BE"/>
+        </w:rPr>
+        <w:t xml:space="preserve"> gevalideerde images digitaal te signen. Door enkel digitaal handgetekende images te gebruiken, wordt er gezorgd voor een veiligere </w:t>
+      </w:r>
+      <w:r>
+        <w:rPr>
+          <w:lang w:eastAsia="nl-BE"/>
+        </w:rPr>
+        <w:t>productieomgeving.</w:t>
+      </w:r>
+    </w:p>
+    <w:p>
+      <w:pPr>
+        <w:rPr>
+          <w:lang w:eastAsia="nl-BE"/>
+        </w:rPr>
+      </w:pPr>
+      <w:r>
+        <w:rPr>
+          <w:lang w:eastAsia="nl-BE"/>
+        </w:rPr>
+        <w:t>Plan van aanpak: Ik zorg voor enkele test images, waarvan ik vervolgens op enkele hiervan Binary Authorization toepas.</w:t>
+      </w:r>
+    </w:p>
+    <w:p>
+      <w:pPr>
+        <w:rPr>
+          <w:lang w:eastAsia="nl-BE"/>
+        </w:rPr>
+      </w:pPr>
+    </w:p>
+    <w:p>
+      <w:pPr>
+        <w:rPr>
+          <w:lang w:eastAsia="nl-BE"/>
+        </w:rPr>
+      </w:pPr>
+      <w:r>
+        <w:rPr>
+          <w:lang w:eastAsia="nl-BE"/>
+        </w:rPr>
+        <w:t xml:space="preserve">Service Mesh zorgt </w:t>
+      </w:r>
+      <w:r>
+        <w:rPr>
+          <w:lang w:eastAsia="nl-BE"/>
+        </w:rPr>
+        <w:t xml:space="preserve">voor het managen van veel verschillende services, in 1 centraal systeem. Men kan bijvoorbeeld netwerkverkeer monitoren en beheren, Fault Injection tools om de robuustheid van de service mesh te testen, load balancing, fijne controle over verschillende aspecten van elke service. Aan de hand van service mesh </w:t>
+      </w:r>
+      <w:r>
+        <w:rPr>
+          <w:lang w:eastAsia="nl-BE"/>
+        </w:rPr>
+        <w:t>kun je, zonder code van de applicaties aan te passen, gemakkelijk zeer veel zaken aanpassen.</w:t>
+      </w:r>
+    </w:p>
+    <w:p>
+      <w:pPr>
+        <w:rPr>
+          <w:lang w:eastAsia="nl-BE"/>
+        </w:rPr>
+      </w:pPr>
+    </w:p>
+    <w:p>
+      <w:pPr>
+        <w:rPr>
+          <w:lang w:eastAsia="nl-BE"/>
+        </w:rPr>
+      </w:pPr>
+      <w:r>
+        <w:rPr>
+          <w:lang w:eastAsia="nl-BE"/>
+        </w:rPr>
+        <w:t xml:space="preserve">Plan van aanpak: Naargelang ik aan deze opdracht start stel ik hier een plan van aanpak voor op. </w:t>
+      </w:r>
+      <w:bookmarkStart w:id="9" w:name="_Toc100749064"/>
+    </w:p>
+    <w:p>
+      <w:pPr>
+        <w:rPr>
+          <w:rFonts w:eastAsia="Times New Roman"/>
+          <w:b/>
+          <w:bCs/>
+          <w:color w:val="000000"/>
+          <w:sz w:val="28"/>
+          <w:szCs w:val="28"/>
+          <w:lang w:eastAsia="nl-BE"/>
+        </w:rPr>
+      </w:pPr>
+      <w:r>
+        <w:rPr>
+          <w:lang w:eastAsia="nl-BE"/>
+        </w:rPr>
         <w:br w:type="page"/>
       </w:r>
     </w:p>
@@ -2668,7 +2996,6 @@
           <w:lang w:eastAsia="nl-BE"/>
         </w:rPr>
       </w:pPr>
-      <w:bookmarkStart w:id="9" w:name="_Toc100749064"/>
       <w:r>
         <w:rPr>
           <w:lang w:eastAsia="nl-BE"/>

</xml_diff>